<commit_message>
update recs for col
</commit_message>
<xml_diff>
--- a/drafters/results/col/115.docx
+++ b/drafters/results/col/115.docx
@@ -20,7 +20,7 @@
     </w:p>
     <w:p>
       <w:r>
-        <w:t>59-year-old male here for assessment of multiple colonic polyps around the site of anastomosis</w:t>
+        <w:t>59 year old male for assessment of multiple colonic polyps around the site of anastomosis.</w:t>
       </w:r>
     </w:p>
     <w:p>
@@ -59,23 +59,25 @@
     </w:p>
     <w:p>
       <w:r>
-        <w:t>The colonoscope was advanced to the cecum. Multiple colonic diverticula were observed in the sigmoid colon. At least 9 colonic polyps were identified around the anastomosis site.</w:t>
+        <w:t>The colonoscope was advanced to the cecum. Multiple colonic diverticula were observed in the sigmoid colon. At least 9 colonic polyps were observed around the anastomosis area.</w:t>
         <w:br/>
-        <w:t>A 10 mm polyp was found in the transverse colon, adjacent to the anastomosis. Cold EMR was performed in a piecemeal fashion, and polypectomy was complete.</w:t>
+        <w:t>A 10 mm transverse colonic polyp adjacent to the anastomosis was removed by cold EMR in a piecemeal fashion.</w:t>
         <w:br/>
-        <w:t>A 5 mm polyp was found in the transverse colon, adjacent to the anastomosis. Cold snare polypectomy was performed, and polypectomy was complete.</w:t>
+        <w:t>A 5 mm transverse colonic polyp adjacent to the anastomosis was removed by cold snare polypectomy.</w:t>
         <w:br/>
-        <w:t>An 8 mm polyp was found in the transverse colon, adjacent to the anastomosis. Cold snare polypectomy was performed, and polypectomy was complete.</w:t>
+        <w:t>An 8 mm transverse colonic polyp adjacent to the anastomosis was removed by cold snare polypectomy.</w:t>
         <w:br/>
-        <w:t>A 6 mm polyp was found in the transverse colon, adjacent to the anastomosis. Piecemeal cold EMR was performed, and polypectomy was complete.</w:t>
+        <w:t>A 6 mm transverse colonic polyp adjacent to the anastomosis was removed by piecemeal cold EMR.</w:t>
         <w:br/>
-        <w:t>A 25 mm polypoid lesion was found in the transverse colon. Piecemeal hot EMR and edge ablation were performed.</w:t>
+        <w:t>A 25 mm transverse colonic polyp was removed by piecemeal hot EMR and edge ablation.</w:t>
         <w:br/>
-        <w:t>A 20 mm polyp was found in the transverse colon, adjacent to the anastomosis. Piecemeal hot EMR and edge ablation were performed, and polypectomy was complete. Another 20 mm polyp was found in the transverse colon, adjacent to the anastomosis. Piecemeal hot EMR and edge ablation were performed.</w:t>
+        <w:t>A 20 mm transverse colonic polyp adjacent to the anastomosis was removed by piecemeal hot EMR and edge ablation.</w:t>
         <w:br/>
-        <w:t>A 12 mm flat polyp was found across the anastomosis. Hot EMR and edge ablation were performed in a piecemeal fashion, and polypectomy was complete. A 10 mm flat polyp was found across the anastomosis. Hot EMR and edge ablation were performed in a piecemeal fashion, and polypectomy was complete.</w:t>
+        <w:t>A 20 mm transverse colonic polyp adjacent to the anastomosis was removed by piecemeal hot EMR and edge ablation.</w:t>
         <w:br/>
-        <w:t>The colon mucosa was otherwise normal. The colonoscope was removed, and the procedure was completed without major complications.</w:t>
+        <w:t>A 12 mm flat polyp across the anastomosis and a 10 mm flat polyp across the anastomosis were removed by hot EMR and edge ablation in a piecemeal fashion.</w:t>
+        <w:br/>
+        <w:t>The colon mucosa was otherwise normal. The colonoscope was removed and the procedure completed.</w:t>
       </w:r>
     </w:p>
     <w:p>
@@ -91,7 +93,7 @@
         <w:spacing w:after="0"/>
       </w:pPr>
       <w:r>
-        <w:t>1. Multiple colonic polyps (at least 9) identified around the anastomosis site.</w:t>
+        <w:t>1. Multiple colonic polyps around the anastomosis site; all removed.</w:t>
       </w:r>
     </w:p>
     <w:p>
@@ -99,7 +101,7 @@
         <w:spacing w:after="0"/>
       </w:pPr>
       <w:r>
-        <w:t>2. A 10mm, 5mm, 8mm, and 6mm polyps in the transverse colon; resected with EMR or cold snare.</w:t>
+        <w:t>2. Multiple colonic diverticula observed in the sigmoid colon.</w:t>
       </w:r>
     </w:p>
     <w:p>
@@ -107,15 +109,7 @@
         <w:spacing w:after="0"/>
       </w:pPr>
       <w:r>
-        <w:t>3. A 25mm and two 20mm polyps in the transverse colon; resected with piecemeal hot EMR and edge ablation.</w:t>
-      </w:r>
-    </w:p>
-    <w:p>
-      <w:pPr>
-        <w:spacing w:after="0"/>
-      </w:pPr>
-      <w:r>
-        <w:t>4. A 12mm and 10mm flat polyps across the anastomosis; resected with hot EMR and edge ablation.</w:t>
+        <w:t>3. No complications reported.</w:t>
       </w:r>
     </w:p>
     <w:p>
@@ -147,7 +141,31 @@
         <w:spacing w:after="0"/>
       </w:pPr>
       <w:r>
-        <w:t>3. Follow up with referring physician.</w:t>
+        <w:t>3. Advance diet as tolerated.</w:t>
+      </w:r>
+    </w:p>
+    <w:p>
+      <w:pPr>
+        <w:spacing w:after="0"/>
+      </w:pPr>
+      <w:r>
+        <w:t>4. Resume current medications.</w:t>
+      </w:r>
+    </w:p>
+    <w:p>
+      <w:pPr>
+        <w:spacing w:after="0"/>
+      </w:pPr>
+      <w:r>
+        <w:t>5. Continue age-appropriate colorectal cancer surveillance.</w:t>
+      </w:r>
+    </w:p>
+    <w:p>
+      <w:pPr>
+        <w:spacing w:after="0"/>
+      </w:pPr>
+      <w:r>
+        <w:t>6. Follow up with referring physician.</w:t>
       </w:r>
     </w:p>
     <w:p>

</xml_diff>